<commit_message>
Updated the manusrcipt and response to reviewers.
</commit_message>
<xml_diff>
--- a/Supplemental Information.docx
+++ b/Supplemental Information.docx
@@ -8,13 +8,42 @@
           <w:rFonts w:cs="Times New Roman"/>
         </w:rPr>
       </w:pPr>
-      <w:bookmarkStart w:id="0" w:name="_GoBack"/>
-      <w:bookmarkEnd w:id="0"/>
       <w:r>
         <w:rPr>
           <w:rFonts w:cs="Times New Roman"/>
         </w:rPr>
-        <w:t xml:space="preserve">Table S1. </w:t>
+        <w:t>S1</w:t>
+      </w:r>
+      <w:r>
+        <w:rPr>
+          <w:rFonts w:cs="Times New Roman"/>
+        </w:rPr>
+        <w:t xml:space="preserve"> </w:t>
+      </w:r>
+      <w:r>
+        <w:rPr>
+          <w:rFonts w:cs="Times New Roman"/>
+        </w:rPr>
+        <w:t>Table</w:t>
+      </w:r>
+      <w:r>
+        <w:rPr>
+          <w:rFonts w:cs="Times New Roman"/>
+        </w:rPr>
+        <w:t xml:space="preserve">. </w:t>
+      </w:r>
+      <w:r>
+        <w:rPr>
+          <w:rFonts w:cs="Times New Roman"/>
+          <w:b/>
+        </w:rPr>
+        <w:t>R scripts.</w:t>
+      </w:r>
+      <w:r>
+        <w:rPr>
+          <w:rFonts w:cs="Times New Roman"/>
+        </w:rPr>
+        <w:t xml:space="preserve"> </w:t>
       </w:r>
       <w:r>
         <w:rPr>
@@ -1154,10 +1183,33 @@
           </wp:inline>
         </w:drawing>
       </w:r>
+      <w:bookmarkStart w:id="0" w:name="_GoBack"/>
+      <w:bookmarkEnd w:id="0"/>
     </w:p>
     <w:p>
       <w:r>
-        <w:t xml:space="preserve">Figure S1. Violin plot of the percent difference between the estimated and “true” parameter values </w:t>
+        <w:t>S1</w:t>
+      </w:r>
+      <w:r>
+        <w:t xml:space="preserve"> </w:t>
+      </w:r>
+      <w:r>
+        <w:t>Fig</w:t>
+      </w:r>
+      <w:r>
+        <w:t xml:space="preserve">. </w:t>
+      </w:r>
+      <w:r>
+        <w:rPr>
+          <w:b/>
+        </w:rPr>
+        <w:t>Estimates of parameter bias.</w:t>
+      </w:r>
+      <w:r>
+        <w:t xml:space="preserve"> </w:t>
+      </w:r>
+      <w:r>
+        <w:t xml:space="preserve">Violin plot of the percent difference between the estimated and “true” parameter values </w:t>
       </w:r>
       <w:r>
         <w:t xml:space="preserve">(rows) </w:t>
@@ -1607,7 +1659,49 @@
     </w:p>
     <w:p>
       <w:r>
-        <w:t xml:space="preserve">Figure S2. A single realization of the simulated </w:t>
+        <w:t>S2</w:t>
+      </w:r>
+      <w:r>
+        <w:t xml:space="preserve"> Fig</w:t>
+      </w:r>
+      <w:r>
+        <w:t xml:space="preserve">. </w:t>
+      </w:r>
+      <w:r>
+        <w:rPr>
+          <w:b/>
+        </w:rPr>
+        <w:t xml:space="preserve">Simulated data and model fit for </w:t>
+      </w:r>
+      <w:r>
+        <w:rPr>
+          <w:b/>
+        </w:rPr>
+        <w:t xml:space="preserve">a </w:t>
+      </w:r>
+      <w:r>
+        <w:rPr>
+          <w:b/>
+        </w:rPr>
+        <w:t>simulation</w:t>
+      </w:r>
+      <w:r>
+        <w:rPr>
+          <w:b/>
+        </w:rPr>
+        <w:t xml:space="preserve"> </w:t>
+      </w:r>
+      <w:r>
+        <w:rPr>
+          <w:b/>
+        </w:rPr>
+        <w:t>realization.</w:t>
+      </w:r>
+      <w:r>
+        <w:t xml:space="preserve"> </w:t>
+      </w:r>
+      <w:r>
+        <w:t xml:space="preserve">A single realization of the simulated </w:t>
       </w:r>
       <w:proofErr w:type="spellStart"/>
       <w:r>
@@ -2461,7 +2555,7 @@
 </file>
 
 <file path=customXml/itemProps1.xml><?xml version="1.0" encoding="utf-8"?>
-<ds:datastoreItem xmlns:ds="http://schemas.openxmlformats.org/officeDocument/2006/customXml" ds:itemID="{D16B557E-E0A0-4331-A088-BB2E451FB45D}">
+<ds:datastoreItem xmlns:ds="http://schemas.openxmlformats.org/officeDocument/2006/customXml" ds:itemID="{DE472E1E-1976-4C05-8D2C-6BD938617044}">
   <ds:schemaRefs>
     <ds:schemaRef ds:uri="http://schemas.openxmlformats.org/officeDocument/2006/bibliography"/>
   </ds:schemaRefs>

</xml_diff>